<commit_message>
Mise à jour du document synthétisant la stratégie
</commit_message>
<xml_diff>
--- a/Model/Gonthier_Trailin_Strategie.docx
+++ b/Model/Gonthier_Trailin_Strategie.docx
@@ -9,30 +9,79 @@
         <w:rPr>
           <w:rFonts w:ascii="Arial" w:hAnsi="Arial" w:cs="Arial"/>
           <w:b/>
-          <w:sz w:val="44"/>
+          <w:sz w:val="48"/>
         </w:rPr>
       </w:pPr>
       <w:r>
         <w:rPr>
           <w:rFonts w:ascii="Arial" w:hAnsi="Arial" w:cs="Arial"/>
           <w:b/>
-          <w:sz w:val="44"/>
-        </w:rPr>
-        <w:t>Stratégie suivie pour le projet Warbot</w:t>
-      </w:r>
-    </w:p>
-    <w:p>
-      <w:pPr>
-        <w:spacing w:after="0"/>
-        <w:rPr>
-          <w:rFonts w:ascii="Arial" w:hAnsi="Arial" w:cs="Arial"/>
-          <w:sz w:val="24"/>
-        </w:rPr>
-      </w:pPr>
-    </w:p>
-    <w:p>
-      <w:pPr>
-        <w:spacing w:after="0"/>
+          <w:sz w:val="48"/>
+        </w:rPr>
+        <w:t xml:space="preserve">Stratégie suivie pour le projet </w:t>
+      </w:r>
+      <w:proofErr w:type="spellStart"/>
+      <w:r>
+        <w:rPr>
+          <w:rFonts w:ascii="Arial" w:hAnsi="Arial" w:cs="Arial"/>
+          <w:b/>
+          <w:sz w:val="48"/>
+        </w:rPr>
+        <w:t>Warbot</w:t>
+      </w:r>
+      <w:proofErr w:type="spellEnd"/>
+    </w:p>
+    <w:p>
+      <w:pPr>
+        <w:spacing w:after="0"/>
+        <w:jc w:val="both"/>
+        <w:rPr>
+          <w:rFonts w:ascii="Arial" w:hAnsi="Arial" w:cs="Arial"/>
+          <w:sz w:val="24"/>
+        </w:rPr>
+      </w:pPr>
+    </w:p>
+    <w:p>
+      <w:pPr>
+        <w:spacing w:after="0"/>
+        <w:jc w:val="both"/>
+        <w:rPr>
+          <w:rFonts w:ascii="Arial" w:hAnsi="Arial" w:cs="Arial"/>
+          <w:b/>
+          <w:sz w:val="40"/>
+        </w:rPr>
+      </w:pPr>
+      <w:r>
+        <w:rPr>
+          <w:rFonts w:ascii="Arial" w:hAnsi="Arial" w:cs="Arial"/>
+          <w:b/>
+          <w:sz w:val="40"/>
+        </w:rPr>
+        <w:t xml:space="preserve">Idée </w:t>
+      </w:r>
+      <w:r>
+        <w:rPr>
+          <w:rFonts w:ascii="Arial" w:hAnsi="Arial" w:cs="Arial"/>
+          <w:b/>
+          <w:sz w:val="40"/>
+        </w:rPr>
+        <w:t>spécifique par entité</w:t>
+      </w:r>
+    </w:p>
+    <w:p>
+      <w:pPr>
+        <w:spacing w:after="0"/>
+        <w:jc w:val="both"/>
+        <w:rPr>
+          <w:rFonts w:ascii="Arial" w:hAnsi="Arial" w:cs="Arial"/>
+          <w:sz w:val="24"/>
+        </w:rPr>
+      </w:pPr>
+    </w:p>
+    <w:p>
+      <w:pPr>
+        <w:spacing w:after="0"/>
+        <w:jc w:val="both"/>
         <w:rPr>
           <w:rFonts w:ascii="Arial" w:hAnsi="Arial" w:cs="Arial"/>
           <w:b/>
@@ -45,135 +94,219 @@
           <w:b/>
           <w:sz w:val="28"/>
         </w:rPr>
-        <w:t>Idée générale</w:t>
-      </w:r>
-    </w:p>
-    <w:p>
-      <w:pPr>
-        <w:spacing w:after="0"/>
-        <w:rPr>
-          <w:rFonts w:ascii="Arial" w:hAnsi="Arial" w:cs="Arial"/>
-          <w:sz w:val="24"/>
-        </w:rPr>
-      </w:pPr>
-    </w:p>
-    <w:p>
-      <w:pPr>
-        <w:pStyle w:val="Paragraphedeliste"/>
-        <w:numPr>
-          <w:ilvl w:val="0"/>
-          <w:numId w:val="3"/>
-        </w:numPr>
-        <w:spacing w:after="0"/>
-        <w:rPr>
-          <w:rFonts w:ascii="Arial" w:hAnsi="Arial" w:cs="Arial"/>
-          <w:sz w:val="24"/>
-        </w:rPr>
-      </w:pPr>
-      <w:r>
-        <w:rPr>
-          <w:rFonts w:ascii="Arial" w:hAnsi="Arial" w:cs="Arial"/>
-          <w:sz w:val="24"/>
-        </w:rPr>
-        <w:t>Augmenter la résistance des robots en leur fournissant plus d’énergie</w:t>
-      </w:r>
-    </w:p>
-    <w:p>
-      <w:pPr>
-        <w:pStyle w:val="Paragraphedeliste"/>
-        <w:numPr>
-          <w:ilvl w:val="0"/>
-          <w:numId w:val="3"/>
-        </w:numPr>
-        <w:spacing w:after="0"/>
-        <w:rPr>
-          <w:rFonts w:ascii="Arial" w:hAnsi="Arial" w:cs="Arial"/>
-          <w:sz w:val="24"/>
-        </w:rPr>
-      </w:pPr>
-      <w:r>
-        <w:rPr>
-          <w:rFonts w:ascii="Arial" w:hAnsi="Arial" w:cs="Arial"/>
-          <w:sz w:val="24"/>
-        </w:rPr>
-        <w:t>Miser beaucoup sur les fafs pour prendre l’ascendant au combat</w:t>
-      </w:r>
-    </w:p>
-    <w:p>
-      <w:pPr>
-        <w:pStyle w:val="Paragraphedeliste"/>
-        <w:numPr>
-          <w:ilvl w:val="0"/>
-          <w:numId w:val="3"/>
-        </w:numPr>
-        <w:spacing w:after="0"/>
-        <w:rPr>
-          <w:rFonts w:ascii="Arial" w:hAnsi="Arial" w:cs="Arial"/>
-          <w:sz w:val="24"/>
-        </w:rPr>
-      </w:pPr>
-      <w:r>
-        <w:rPr>
-          <w:rFonts w:ascii="Arial" w:hAnsi="Arial" w:cs="Arial"/>
-          <w:sz w:val="24"/>
-        </w:rPr>
-        <w:t>Investir sur les Harvesters pour se construire une économie solide, puis, quand on en a plus de 20, équité des chances de faire des Harvesters et des RocketLaunchers</w:t>
-      </w:r>
-    </w:p>
-    <w:p>
-      <w:pPr>
-        <w:pStyle w:val="Paragraphedeliste"/>
-        <w:numPr>
-          <w:ilvl w:val="0"/>
-          <w:numId w:val="3"/>
-        </w:numPr>
-        <w:spacing w:after="0"/>
-        <w:rPr>
-          <w:rFonts w:ascii="Arial" w:hAnsi="Arial" w:cs="Arial"/>
-          <w:sz w:val="24"/>
-        </w:rPr>
-      </w:pPr>
-      <w:r>
-        <w:rPr>
-          <w:rFonts w:ascii="Arial" w:hAnsi="Arial" w:cs="Arial"/>
-          <w:sz w:val="24"/>
-        </w:rPr>
-        <w:t>Augmentation de la distance à laquelle les Harvesters plantent des burgers</w:t>
-      </w:r>
-    </w:p>
-    <w:p>
-      <w:pPr>
-        <w:pStyle w:val="Paragraphedeliste"/>
-        <w:numPr>
-          <w:ilvl w:val="0"/>
-          <w:numId w:val="3"/>
-        </w:numPr>
-        <w:spacing w:after="0"/>
-        <w:rPr>
-          <w:rFonts w:ascii="Arial" w:hAnsi="Arial" w:cs="Arial"/>
-          <w:sz w:val="24"/>
-        </w:rPr>
-      </w:pPr>
-      <w:r>
-        <w:rPr>
-          <w:rFonts w:ascii="Arial" w:hAnsi="Arial" w:cs="Arial"/>
-          <w:sz w:val="24"/>
-        </w:rPr>
-        <w:t>Jouer plus dangereusement en faisant des constructions du côté de la base, même si il reste assez peu d’énergie</w:t>
-      </w:r>
-    </w:p>
-    <w:p>
-      <w:pPr>
-        <w:spacing w:after="0"/>
-        <w:rPr>
-          <w:rFonts w:ascii="Arial" w:hAnsi="Arial" w:cs="Arial"/>
-          <w:sz w:val="24"/>
-        </w:rPr>
-      </w:pPr>
-    </w:p>
-    <w:p>
-      <w:pPr>
-        <w:spacing w:after="0"/>
+        <w:t>Stratégie pour la base</w:t>
+      </w:r>
+    </w:p>
+    <w:p>
+      <w:pPr>
+        <w:spacing w:after="0"/>
+        <w:jc w:val="both"/>
+        <w:rPr>
+          <w:rFonts w:ascii="Arial" w:hAnsi="Arial" w:cs="Arial"/>
+          <w:sz w:val="24"/>
+        </w:rPr>
+      </w:pPr>
+    </w:p>
+    <w:p>
+      <w:pPr>
+        <w:spacing w:after="0"/>
+        <w:jc w:val="both"/>
+        <w:rPr>
+          <w:rFonts w:ascii="Arial" w:hAnsi="Arial" w:cs="Arial"/>
+          <w:sz w:val="24"/>
+        </w:rPr>
+      </w:pPr>
+      <w:r>
+        <w:rPr>
+          <w:rFonts w:ascii="Arial" w:hAnsi="Arial" w:cs="Arial"/>
+          <w:sz w:val="24"/>
+        </w:rPr>
+        <w:tab/>
+      </w:r>
+      <w:r>
+        <w:rPr>
+          <w:rFonts w:ascii="Arial" w:hAnsi="Arial" w:cs="Arial"/>
+          <w:sz w:val="24"/>
+        </w:rPr>
+        <w:t>L’idée est, dans un premier temps, de mettre énormément l’accent sur la production d’énergie, en créant au plus vite une dizaine d’</w:t>
+      </w:r>
+      <w:proofErr w:type="spellStart"/>
+      <w:r>
+        <w:rPr>
+          <w:rFonts w:ascii="Arial" w:hAnsi="Arial" w:cs="Arial"/>
+          <w:sz w:val="24"/>
+        </w:rPr>
+        <w:t>harvesters</w:t>
+      </w:r>
+      <w:proofErr w:type="spellEnd"/>
+      <w:r>
+        <w:rPr>
+          <w:rFonts w:ascii="Arial" w:hAnsi="Arial" w:cs="Arial"/>
+          <w:sz w:val="24"/>
+        </w:rPr>
+        <w:t xml:space="preserve">. </w:t>
+      </w:r>
+      <w:r>
+        <w:rPr>
+          <w:rFonts w:ascii="Arial" w:hAnsi="Arial" w:cs="Arial"/>
+          <w:sz w:val="24"/>
+        </w:rPr>
+        <w:t xml:space="preserve">Une fois ce seuil atteint, </w:t>
+      </w:r>
+      <w:r>
+        <w:rPr>
+          <w:rFonts w:ascii="Arial" w:hAnsi="Arial" w:cs="Arial"/>
+          <w:sz w:val="24"/>
+        </w:rPr>
+        <w:t xml:space="preserve">nous </w:t>
+      </w:r>
+      <w:r>
+        <w:rPr>
+          <w:rFonts w:ascii="Arial" w:hAnsi="Arial" w:cs="Arial"/>
+          <w:sz w:val="24"/>
+        </w:rPr>
+        <w:t xml:space="preserve">recentrons la production afin de faire de </w:t>
+      </w:r>
+      <w:proofErr w:type="gramStart"/>
+      <w:r>
+        <w:rPr>
+          <w:rFonts w:ascii="Arial" w:hAnsi="Arial" w:cs="Arial"/>
+          <w:sz w:val="24"/>
+        </w:rPr>
+        <w:t>nombreux rocket</w:t>
+      </w:r>
+      <w:proofErr w:type="gramEnd"/>
+      <w:r>
+        <w:rPr>
+          <w:rFonts w:ascii="Arial" w:hAnsi="Arial" w:cs="Arial"/>
+          <w:sz w:val="24"/>
+        </w:rPr>
+        <w:t xml:space="preserve"> </w:t>
+      </w:r>
+      <w:proofErr w:type="spellStart"/>
+      <w:r>
+        <w:rPr>
+          <w:rFonts w:ascii="Arial" w:hAnsi="Arial" w:cs="Arial"/>
+          <w:sz w:val="24"/>
+        </w:rPr>
+        <w:t>launchers</w:t>
+      </w:r>
+      <w:proofErr w:type="spellEnd"/>
+      <w:r>
+        <w:rPr>
+          <w:rFonts w:ascii="Arial" w:hAnsi="Arial" w:cs="Arial"/>
+          <w:sz w:val="24"/>
+        </w:rPr>
+        <w:t>, con</w:t>
+      </w:r>
+      <w:r>
+        <w:rPr>
+          <w:rFonts w:ascii="Arial" w:hAnsi="Arial" w:cs="Arial"/>
+          <w:sz w:val="24"/>
+        </w:rPr>
+        <w:t>tinuer une production stable d’</w:t>
+      </w:r>
+      <w:proofErr w:type="spellStart"/>
+      <w:r>
+        <w:rPr>
+          <w:rFonts w:ascii="Arial" w:hAnsi="Arial" w:cs="Arial"/>
+          <w:sz w:val="24"/>
+        </w:rPr>
+        <w:t>harvesters</w:t>
+      </w:r>
+      <w:proofErr w:type="spellEnd"/>
+      <w:r>
+        <w:rPr>
+          <w:rFonts w:ascii="Arial" w:hAnsi="Arial" w:cs="Arial"/>
+          <w:sz w:val="24"/>
+        </w:rPr>
+        <w:t xml:space="preserve"> et faire de temps en temps </w:t>
+      </w:r>
+      <w:r>
+        <w:rPr>
+          <w:rFonts w:ascii="Arial" w:hAnsi="Arial" w:cs="Arial"/>
+          <w:sz w:val="24"/>
+        </w:rPr>
+        <w:t xml:space="preserve">des </w:t>
+      </w:r>
+      <w:proofErr w:type="spellStart"/>
+      <w:r>
+        <w:rPr>
+          <w:rFonts w:ascii="Arial" w:hAnsi="Arial" w:cs="Arial"/>
+          <w:sz w:val="24"/>
+        </w:rPr>
+        <w:t>explorers</w:t>
+      </w:r>
+      <w:proofErr w:type="spellEnd"/>
+      <w:r>
+        <w:rPr>
+          <w:rFonts w:ascii="Arial" w:hAnsi="Arial" w:cs="Arial"/>
+          <w:sz w:val="24"/>
+        </w:rPr>
+        <w:t>.</w:t>
+      </w:r>
+      <w:r>
+        <w:rPr>
+          <w:rFonts w:ascii="Arial" w:hAnsi="Arial" w:cs="Arial"/>
+          <w:sz w:val="24"/>
+        </w:rPr>
+        <w:t xml:space="preserve"> </w:t>
+      </w:r>
+      <w:r>
+        <w:rPr>
+          <w:rFonts w:ascii="Arial" w:hAnsi="Arial" w:cs="Arial"/>
+          <w:sz w:val="24"/>
+        </w:rPr>
+        <w:t xml:space="preserve">De plus, </w:t>
+      </w:r>
+      <w:r>
+        <w:rPr>
+          <w:rFonts w:ascii="Arial" w:hAnsi="Arial" w:cs="Arial"/>
+          <w:sz w:val="24"/>
+        </w:rPr>
+        <w:t xml:space="preserve">nous mettons l’accent sur la production de </w:t>
+      </w:r>
+      <w:proofErr w:type="spellStart"/>
+      <w:r>
+        <w:rPr>
+          <w:rFonts w:ascii="Arial" w:hAnsi="Arial" w:cs="Arial"/>
+          <w:sz w:val="24"/>
+        </w:rPr>
+        <w:t>fafs</w:t>
+      </w:r>
+      <w:proofErr w:type="spellEnd"/>
+      <w:r>
+        <w:rPr>
+          <w:rFonts w:ascii="Arial" w:hAnsi="Arial" w:cs="Arial"/>
+          <w:sz w:val="24"/>
+        </w:rPr>
+        <w:t>, avant même la production de missiles, qui nous paraissent moins puissant.</w:t>
+      </w:r>
+    </w:p>
+    <w:p>
+      <w:pPr>
+        <w:spacing w:after="0"/>
+        <w:jc w:val="both"/>
+        <w:rPr>
+          <w:rFonts w:ascii="Arial" w:hAnsi="Arial" w:cs="Arial"/>
+          <w:sz w:val="24"/>
+        </w:rPr>
+      </w:pPr>
+    </w:p>
+    <w:p>
+      <w:pPr>
+        <w:spacing w:after="0"/>
+        <w:jc w:val="both"/>
+        <w:rPr>
+          <w:rFonts w:ascii="Arial" w:hAnsi="Arial" w:cs="Arial"/>
+          <w:sz w:val="24"/>
+        </w:rPr>
+      </w:pPr>
+    </w:p>
+    <w:p>
+      <w:pPr>
+        <w:spacing w:after="0"/>
+        <w:jc w:val="both"/>
         <w:rPr>
           <w:rFonts w:ascii="Arial" w:hAnsi="Arial" w:cs="Arial"/>
           <w:b/>
@@ -186,659 +319,663 @@
           <w:b/>
           <w:sz w:val="28"/>
         </w:rPr>
-        <w:t>Go back to base</w:t>
-      </w:r>
-    </w:p>
-    <w:p>
-      <w:pPr>
-        <w:spacing w:after="0"/>
-        <w:rPr>
-          <w:rFonts w:ascii="Arial" w:hAnsi="Arial" w:cs="Arial"/>
-          <w:sz w:val="24"/>
-        </w:rPr>
-      </w:pPr>
-    </w:p>
-    <w:p>
-      <w:pPr>
-        <w:pStyle w:val="Paragraphedeliste"/>
-        <w:numPr>
-          <w:ilvl w:val="0"/>
-          <w:numId w:val="1"/>
-        </w:numPr>
-        <w:spacing w:after="0"/>
-        <w:rPr>
-          <w:rFonts w:ascii="Arial" w:hAnsi="Arial" w:cs="Arial"/>
-          <w:sz w:val="24"/>
-        </w:rPr>
-      </w:pPr>
-      <w:r>
-        <w:rPr>
-          <w:rFonts w:ascii="Arial" w:hAnsi="Arial" w:cs="Arial"/>
-          <w:sz w:val="24"/>
-        </w:rPr>
-        <w:t>RocketLauncher</w:t>
-      </w:r>
-    </w:p>
-    <w:p>
-      <w:pPr>
-        <w:pStyle w:val="Paragraphedeliste"/>
-        <w:numPr>
-          <w:ilvl w:val="1"/>
-          <w:numId w:val="1"/>
-        </w:numPr>
-        <w:spacing w:after="0"/>
-        <w:rPr>
-          <w:rFonts w:ascii="Arial" w:hAnsi="Arial" w:cs="Arial"/>
-          <w:sz w:val="24"/>
-        </w:rPr>
-      </w:pPr>
-      <w:r>
-        <w:rPr>
-          <w:rFonts w:ascii="Arial" w:hAnsi="Arial" w:cs="Arial"/>
-          <w:sz w:val="24"/>
-        </w:rPr>
-        <w:t>Récupération de</w:t>
-      </w:r>
-      <w:r>
-        <w:rPr>
-          <w:rFonts w:ascii="Arial" w:hAnsi="Arial" w:cs="Arial"/>
-          <w:sz w:val="24"/>
-        </w:rPr>
-        <w:t xml:space="preserve"> 4</w:t>
-      </w:r>
-      <w:r>
-        <w:rPr>
-          <w:rFonts w:ascii="Arial" w:hAnsi="Arial" w:cs="Arial"/>
-          <w:sz w:val="24"/>
-        </w:rPr>
-        <w:t xml:space="preserve"> fafs s</w:t>
-      </w:r>
-      <w:r>
-        <w:rPr>
-          <w:rFonts w:ascii="Arial" w:hAnsi="Arial" w:cs="Arial"/>
-          <w:sz w:val="24"/>
-        </w:rPr>
-        <w:t xml:space="preserve">’il </w:t>
-      </w:r>
-      <w:r>
-        <w:rPr>
-          <w:rFonts w:ascii="Arial" w:hAnsi="Arial" w:cs="Arial"/>
-          <w:sz w:val="24"/>
-        </w:rPr>
-        <w:t xml:space="preserve">en a moins </w:t>
-      </w:r>
-      <w:r>
-        <w:rPr>
-          <w:rFonts w:ascii="Arial" w:hAnsi="Arial" w:cs="Arial"/>
-          <w:sz w:val="24"/>
-        </w:rPr>
-        <w:t>que 1</w:t>
-      </w:r>
-    </w:p>
-    <w:p>
-      <w:pPr>
-        <w:pStyle w:val="Paragraphedeliste"/>
-        <w:numPr>
-          <w:ilvl w:val="1"/>
-          <w:numId w:val="1"/>
-        </w:numPr>
-        <w:spacing w:after="0"/>
-        <w:rPr>
-          <w:rFonts w:ascii="Arial" w:hAnsi="Arial" w:cs="Arial"/>
-          <w:sz w:val="24"/>
-        </w:rPr>
-      </w:pPr>
-      <w:r>
-        <w:rPr>
-          <w:rFonts w:ascii="Arial" w:hAnsi="Arial" w:cs="Arial"/>
-          <w:sz w:val="24"/>
-        </w:rPr>
-        <w:t>Récup</w:t>
-      </w:r>
-      <w:r>
-        <w:rPr>
-          <w:rFonts w:ascii="Arial" w:hAnsi="Arial" w:cs="Arial"/>
-          <w:sz w:val="24"/>
-        </w:rPr>
-        <w:t xml:space="preserve">ération de 42 </w:t>
-      </w:r>
-      <w:r>
-        <w:rPr>
-          <w:rFonts w:ascii="Arial" w:hAnsi="Arial" w:cs="Arial"/>
-          <w:sz w:val="24"/>
-        </w:rPr>
-        <w:t>missiles s’</w:t>
-      </w:r>
-      <w:r>
-        <w:rPr>
-          <w:rFonts w:ascii="Arial" w:hAnsi="Arial" w:cs="Arial"/>
-          <w:sz w:val="24"/>
-        </w:rPr>
-        <w:t>il en a</w:t>
-      </w:r>
-      <w:r>
-        <w:rPr>
-          <w:rFonts w:ascii="Arial" w:hAnsi="Arial" w:cs="Arial"/>
-          <w:sz w:val="24"/>
-        </w:rPr>
-        <w:t xml:space="preserve"> moins que 10</w:t>
-      </w:r>
-    </w:p>
-    <w:p>
-      <w:pPr>
-        <w:pStyle w:val="Paragraphedeliste"/>
-        <w:numPr>
-          <w:ilvl w:val="0"/>
-          <w:numId w:val="1"/>
-        </w:numPr>
-        <w:spacing w:after="0"/>
-        <w:rPr>
-          <w:rFonts w:ascii="Arial" w:hAnsi="Arial" w:cs="Arial"/>
-          <w:sz w:val="24"/>
-        </w:rPr>
-      </w:pPr>
-      <w:r>
-        <w:rPr>
-          <w:rFonts w:ascii="Arial" w:hAnsi="Arial" w:cs="Arial"/>
-          <w:sz w:val="24"/>
-        </w:rPr>
-        <w:t>Divers</w:t>
-      </w:r>
-      <w:r>
-        <w:rPr>
-          <w:rFonts w:ascii="Arial" w:hAnsi="Arial" w:cs="Arial"/>
-          <w:sz w:val="24"/>
-        </w:rPr>
-        <w:t xml:space="preserve"> =&gt; augmenter la résistance des unités</w:t>
-      </w:r>
-    </w:p>
-    <w:p>
-      <w:pPr>
-        <w:pStyle w:val="Paragraphedeliste"/>
-        <w:numPr>
-          <w:ilvl w:val="1"/>
-          <w:numId w:val="1"/>
-        </w:numPr>
-        <w:spacing w:after="0"/>
-        <w:rPr>
-          <w:rFonts w:ascii="Arial" w:hAnsi="Arial" w:cs="Arial"/>
-          <w:sz w:val="24"/>
-        </w:rPr>
-      </w:pPr>
-      <w:r>
-        <w:rPr>
-          <w:rFonts w:ascii="Arial" w:hAnsi="Arial" w:cs="Arial"/>
-          <w:sz w:val="24"/>
-        </w:rPr>
-        <w:t>Récupération d’énergie refusée si plus de 100 d’énergie restante</w:t>
-      </w:r>
-    </w:p>
-    <w:p>
-      <w:pPr>
-        <w:pStyle w:val="Paragraphedeliste"/>
-        <w:numPr>
-          <w:ilvl w:val="1"/>
-          <w:numId w:val="1"/>
-        </w:numPr>
-        <w:spacing w:after="0"/>
-        <w:rPr>
-          <w:rFonts w:ascii="Arial" w:hAnsi="Arial" w:cs="Arial"/>
-          <w:sz w:val="24"/>
-        </w:rPr>
-      </w:pPr>
-      <w:r>
-        <w:rPr>
-          <w:rFonts w:ascii="Arial" w:hAnsi="Arial" w:cs="Arial"/>
-          <w:sz w:val="24"/>
-        </w:rPr>
-        <w:t xml:space="preserve">Récupération de 400 d’énergie pour les </w:t>
-      </w:r>
-      <w:r>
-        <w:rPr>
-          <w:rFonts w:ascii="Arial" w:hAnsi="Arial" w:cs="Arial"/>
-          <w:sz w:val="24"/>
-        </w:rPr>
-        <w:t>Harvesters</w:t>
-      </w:r>
-    </w:p>
-    <w:p>
-      <w:pPr>
-        <w:pStyle w:val="Paragraphedeliste"/>
-        <w:numPr>
-          <w:ilvl w:val="1"/>
-          <w:numId w:val="1"/>
-        </w:numPr>
-        <w:spacing w:after="0"/>
-        <w:rPr>
-          <w:rFonts w:ascii="Arial" w:hAnsi="Arial" w:cs="Arial"/>
-          <w:sz w:val="24"/>
-        </w:rPr>
-      </w:pPr>
-      <w:r>
-        <w:rPr>
-          <w:rFonts w:ascii="Arial" w:hAnsi="Arial" w:cs="Arial"/>
-          <w:sz w:val="24"/>
-        </w:rPr>
-        <w:t>Récupération de 8</w:t>
-      </w:r>
-      <w:r>
-        <w:rPr>
-          <w:rFonts w:ascii="Arial" w:hAnsi="Arial" w:cs="Arial"/>
-          <w:sz w:val="24"/>
-        </w:rPr>
-        <w:t xml:space="preserve">00 </w:t>
-      </w:r>
-      <w:r>
-        <w:rPr>
-          <w:rFonts w:ascii="Arial" w:hAnsi="Arial" w:cs="Arial"/>
-          <w:sz w:val="24"/>
-        </w:rPr>
-        <w:t>d’énergie pour les</w:t>
-      </w:r>
-      <w:r>
-        <w:rPr>
-          <w:rFonts w:ascii="Arial" w:hAnsi="Arial" w:cs="Arial"/>
-          <w:sz w:val="24"/>
-        </w:rPr>
-        <w:t xml:space="preserve"> Explorers</w:t>
-      </w:r>
-    </w:p>
-    <w:p>
-      <w:pPr>
-        <w:pStyle w:val="Paragraphedeliste"/>
-        <w:numPr>
-          <w:ilvl w:val="1"/>
-          <w:numId w:val="1"/>
-        </w:numPr>
-        <w:spacing w:after="0"/>
-        <w:rPr>
-          <w:rFonts w:ascii="Arial" w:hAnsi="Arial" w:cs="Arial"/>
-          <w:sz w:val="24"/>
-        </w:rPr>
-      </w:pPr>
-      <w:r>
-        <w:rPr>
-          <w:rFonts w:ascii="Arial" w:hAnsi="Arial" w:cs="Arial"/>
-          <w:sz w:val="24"/>
-        </w:rPr>
-        <w:t>Récupération de 1200 d’énergie pour les RocketLaunchers</w:t>
-      </w:r>
-    </w:p>
-    <w:p>
-      <w:pPr>
-        <w:spacing w:after="0"/>
-        <w:rPr>
-          <w:rFonts w:ascii="Arial" w:hAnsi="Arial" w:cs="Arial"/>
-          <w:sz w:val="24"/>
-        </w:rPr>
-      </w:pPr>
-    </w:p>
-    <w:p>
-      <w:pPr>
-        <w:spacing w:after="0"/>
+        <w:t xml:space="preserve">Stratégie pour les </w:t>
+      </w:r>
+      <w:proofErr w:type="spellStart"/>
+      <w:r>
         <w:rPr>
           <w:rFonts w:ascii="Arial" w:hAnsi="Arial" w:cs="Arial"/>
           <w:b/>
           <w:sz w:val="28"/>
         </w:rPr>
-      </w:pPr>
-      <w:r>
+        <w:t>harvesters</w:t>
+      </w:r>
+      <w:proofErr w:type="spellEnd"/>
+    </w:p>
+    <w:p>
+      <w:pPr>
+        <w:spacing w:after="0"/>
+        <w:jc w:val="both"/>
+        <w:rPr>
+          <w:rFonts w:ascii="Arial" w:hAnsi="Arial" w:cs="Arial"/>
+          <w:sz w:val="24"/>
+        </w:rPr>
+      </w:pPr>
+    </w:p>
+    <w:p>
+      <w:pPr>
+        <w:spacing w:after="0"/>
+        <w:jc w:val="both"/>
+        <w:rPr>
+          <w:rFonts w:ascii="Arial" w:hAnsi="Arial" w:cs="Arial"/>
+          <w:sz w:val="24"/>
+        </w:rPr>
+      </w:pPr>
+      <w:r>
+        <w:rPr>
+          <w:rFonts w:ascii="Arial" w:hAnsi="Arial" w:cs="Arial"/>
+          <w:sz w:val="24"/>
+        </w:rPr>
+        <w:tab/>
+        <w:t xml:space="preserve">Nous avons augmenté </w:t>
+      </w:r>
+      <w:r>
+        <w:rPr>
+          <w:rFonts w:ascii="Arial" w:hAnsi="Arial" w:cs="Arial"/>
+          <w:sz w:val="24"/>
+        </w:rPr>
+        <w:t xml:space="preserve">la distance à partir de laquelle les </w:t>
+      </w:r>
+      <w:proofErr w:type="spellStart"/>
+      <w:r>
+        <w:rPr>
+          <w:rFonts w:ascii="Arial" w:hAnsi="Arial" w:cs="Arial"/>
+          <w:sz w:val="24"/>
+        </w:rPr>
+        <w:t>harvesters</w:t>
+      </w:r>
+      <w:proofErr w:type="spellEnd"/>
+      <w:r>
+        <w:rPr>
+          <w:rFonts w:ascii="Arial" w:hAnsi="Arial" w:cs="Arial"/>
+          <w:sz w:val="24"/>
+        </w:rPr>
+        <w:t xml:space="preserve"> plantent des burgers, pour augmenter les stocks </w:t>
+      </w:r>
+      <w:r>
+        <w:rPr>
+          <w:rFonts w:ascii="Arial" w:hAnsi="Arial" w:cs="Arial"/>
+          <w:sz w:val="24"/>
+        </w:rPr>
+        <w:t>à proximité immédiate des bases</w:t>
+      </w:r>
+      <w:r>
+        <w:rPr>
+          <w:rFonts w:ascii="Arial" w:hAnsi="Arial" w:cs="Arial"/>
+          <w:sz w:val="24"/>
+        </w:rPr>
+        <w:t>. Nous avons aussi diminué la quantité de nourriture requise pour retourner dans la base, et la quantité d’énerg</w:t>
+      </w:r>
+      <w:r>
+        <w:rPr>
+          <w:rFonts w:ascii="Arial" w:hAnsi="Arial" w:cs="Arial"/>
+          <w:sz w:val="24"/>
+        </w:rPr>
+        <w:t xml:space="preserve">ie investie pour les </w:t>
+      </w:r>
+      <w:proofErr w:type="spellStart"/>
+      <w:r>
+        <w:rPr>
+          <w:rFonts w:ascii="Arial" w:hAnsi="Arial" w:cs="Arial"/>
+          <w:sz w:val="24"/>
+        </w:rPr>
+        <w:t>harvesters</w:t>
+      </w:r>
+      <w:proofErr w:type="spellEnd"/>
+      <w:r>
+        <w:rPr>
+          <w:rFonts w:ascii="Arial" w:hAnsi="Arial" w:cs="Arial"/>
+          <w:sz w:val="24"/>
+        </w:rPr>
+        <w:t>, afin de les faire alimenter la base plus souvent.</w:t>
+      </w:r>
+    </w:p>
+    <w:p>
+      <w:pPr>
+        <w:spacing w:after="0"/>
+        <w:jc w:val="both"/>
+        <w:rPr>
+          <w:rFonts w:ascii="Arial" w:hAnsi="Arial" w:cs="Arial"/>
+          <w:sz w:val="24"/>
+        </w:rPr>
+      </w:pPr>
+    </w:p>
+    <w:p>
+      <w:pPr>
+        <w:spacing w:after="0"/>
+        <w:jc w:val="both"/>
+        <w:rPr>
+          <w:rFonts w:ascii="Arial" w:hAnsi="Arial" w:cs="Arial"/>
+          <w:sz w:val="24"/>
+        </w:rPr>
+      </w:pPr>
+    </w:p>
+    <w:p>
+      <w:pPr>
+        <w:spacing w:after="0"/>
+        <w:jc w:val="both"/>
         <w:rPr>
           <w:rFonts w:ascii="Arial" w:hAnsi="Arial" w:cs="Arial"/>
           <w:b/>
           <w:sz w:val="28"/>
         </w:rPr>
-        <w:t>Go green base</w:t>
-      </w:r>
-    </w:p>
-    <w:p>
-      <w:pPr>
-        <w:spacing w:after="0"/>
-        <w:rPr>
-          <w:rFonts w:ascii="Arial" w:hAnsi="Arial" w:cs="Arial"/>
-          <w:sz w:val="24"/>
-        </w:rPr>
-      </w:pPr>
-    </w:p>
-    <w:p>
-      <w:pPr>
-        <w:pStyle w:val="Paragraphedeliste"/>
-        <w:numPr>
-          <w:ilvl w:val="0"/>
-          <w:numId w:val="2"/>
-        </w:numPr>
-        <w:spacing w:after="0"/>
-        <w:rPr>
-          <w:rFonts w:ascii="Arial" w:hAnsi="Arial" w:cs="Arial"/>
-          <w:sz w:val="24"/>
-        </w:rPr>
-      </w:pPr>
-      <w:r>
-        <w:rPr>
-          <w:rFonts w:ascii="Arial" w:hAnsi="Arial" w:cs="Arial"/>
-          <w:sz w:val="24"/>
-        </w:rPr>
-        <w:t>Politique de création de missiles =&gt; augmenter largement le stock</w:t>
-      </w:r>
-    </w:p>
-    <w:p>
-      <w:pPr>
-        <w:pStyle w:val="Paragraphedeliste"/>
-        <w:numPr>
-          <w:ilvl w:val="1"/>
-          <w:numId w:val="2"/>
-        </w:numPr>
-        <w:spacing w:after="0"/>
-        <w:rPr>
-          <w:rFonts w:ascii="Arial" w:hAnsi="Arial" w:cs="Arial"/>
-          <w:sz w:val="24"/>
-        </w:rPr>
-      </w:pPr>
-      <w:r>
-        <w:rPr>
-          <w:rFonts w:ascii="Arial" w:hAnsi="Arial" w:cs="Arial"/>
-          <w:sz w:val="24"/>
-        </w:rPr>
-        <w:t xml:space="preserve">S’il reste moins de </w:t>
-      </w:r>
+      </w:pPr>
+      <w:r>
+        <w:rPr>
+          <w:rFonts w:ascii="Arial" w:hAnsi="Arial" w:cs="Arial"/>
+          <w:b/>
+          <w:sz w:val="28"/>
+        </w:rPr>
+        <w:t xml:space="preserve">Stratégie pour </w:t>
+      </w:r>
+      <w:proofErr w:type="gramStart"/>
+      <w:r>
+        <w:rPr>
+          <w:rFonts w:ascii="Arial" w:hAnsi="Arial" w:cs="Arial"/>
+          <w:b/>
+          <w:sz w:val="28"/>
+        </w:rPr>
+        <w:t>les rocket</w:t>
+      </w:r>
+      <w:proofErr w:type="gramEnd"/>
+      <w:r>
+        <w:rPr>
+          <w:rFonts w:ascii="Arial" w:hAnsi="Arial" w:cs="Arial"/>
+          <w:b/>
+          <w:sz w:val="28"/>
+        </w:rPr>
+        <w:t xml:space="preserve"> </w:t>
+      </w:r>
+      <w:proofErr w:type="spellStart"/>
+      <w:r>
+        <w:rPr>
+          <w:rFonts w:ascii="Arial" w:hAnsi="Arial" w:cs="Arial"/>
+          <w:b/>
+          <w:sz w:val="28"/>
+        </w:rPr>
+        <w:t>launchers</w:t>
+      </w:r>
+      <w:proofErr w:type="spellEnd"/>
+    </w:p>
+    <w:p>
+      <w:pPr>
+        <w:spacing w:after="0"/>
+        <w:jc w:val="both"/>
+        <w:rPr>
+          <w:rFonts w:ascii="Arial" w:hAnsi="Arial" w:cs="Arial"/>
+          <w:sz w:val="24"/>
+        </w:rPr>
+      </w:pPr>
+    </w:p>
+    <w:p>
+      <w:pPr>
+        <w:spacing w:after="0"/>
+        <w:jc w:val="both"/>
+        <w:rPr>
+          <w:rFonts w:ascii="Arial" w:hAnsi="Arial" w:cs="Arial"/>
+          <w:sz w:val="24"/>
+        </w:rPr>
+      </w:pPr>
       <w:r>
         <w:rPr>
           <w:rFonts w:ascii="Arial" w:hAnsi="Arial" w:cs="Arial"/>
           <w:sz w:val="24"/>
         </w:rPr>
         <w:tab/>
-      </w:r>
-      <w:r>
-        <w:rPr>
-          <w:rFonts w:ascii="Arial" w:hAnsi="Arial" w:cs="Arial"/>
-          <w:sz w:val="24"/>
-        </w:rPr>
-        <w:t>20 fafs disponibles, en refaire</w:t>
-      </w:r>
-    </w:p>
-    <w:p>
-      <w:pPr>
-        <w:pStyle w:val="Paragraphedeliste"/>
-        <w:numPr>
-          <w:ilvl w:val="1"/>
-          <w:numId w:val="2"/>
-        </w:numPr>
-        <w:spacing w:after="0"/>
-        <w:rPr>
-          <w:rFonts w:ascii="Arial" w:hAnsi="Arial" w:cs="Arial"/>
-          <w:sz w:val="24"/>
-        </w:rPr>
-      </w:pPr>
-      <w:r>
-        <w:rPr>
-          <w:rFonts w:ascii="Arial" w:hAnsi="Arial" w:cs="Arial"/>
-          <w:sz w:val="24"/>
-        </w:rPr>
-        <w:t>S’il reste moins de 100 missiles disponibles, en refaire</w:t>
-      </w:r>
-    </w:p>
-    <w:p>
-      <w:pPr>
-        <w:pStyle w:val="Paragraphedeliste"/>
-        <w:numPr>
-          <w:ilvl w:val="0"/>
-          <w:numId w:val="2"/>
-        </w:numPr>
-        <w:spacing w:after="0"/>
-        <w:rPr>
-          <w:rFonts w:ascii="Arial" w:hAnsi="Arial" w:cs="Arial"/>
-          <w:sz w:val="24"/>
-        </w:rPr>
-      </w:pPr>
-      <w:r>
-        <w:rPr>
-          <w:rFonts w:ascii="Arial" w:hAnsi="Arial" w:cs="Arial"/>
-          <w:sz w:val="24"/>
-        </w:rPr>
-        <w:t>Politique de création de robots</w:t>
-      </w:r>
-    </w:p>
-    <w:p>
-      <w:pPr>
-        <w:pStyle w:val="Paragraphedeliste"/>
-        <w:numPr>
-          <w:ilvl w:val="1"/>
-          <w:numId w:val="2"/>
-        </w:numPr>
-        <w:spacing w:after="0"/>
-        <w:rPr>
-          <w:rFonts w:ascii="Arial" w:hAnsi="Arial" w:cs="Arial"/>
-          <w:sz w:val="24"/>
-        </w:rPr>
-      </w:pPr>
-      <w:r>
-        <w:rPr>
-          <w:rFonts w:ascii="Arial" w:hAnsi="Arial" w:cs="Arial"/>
-          <w:sz w:val="24"/>
-        </w:rPr>
-        <w:t>S’il reste plus de 8000 d’énergie</w:t>
-      </w:r>
-    </w:p>
-    <w:p>
-      <w:pPr>
-        <w:pStyle w:val="Paragraphedeliste"/>
-        <w:numPr>
-          <w:ilvl w:val="2"/>
-          <w:numId w:val="2"/>
-        </w:numPr>
-        <w:spacing w:after="0"/>
-        <w:rPr>
-          <w:rFonts w:ascii="Arial" w:hAnsi="Arial" w:cs="Arial"/>
-          <w:sz w:val="24"/>
-        </w:rPr>
-      </w:pPr>
-      <w:r>
-        <w:rPr>
-          <w:rFonts w:ascii="Arial" w:hAnsi="Arial" w:cs="Arial"/>
-          <w:sz w:val="24"/>
-        </w:rPr>
-        <w:t>1 chance sur 9 de faire un Explorer</w:t>
-      </w:r>
-    </w:p>
-    <w:p>
-      <w:pPr>
-        <w:pStyle w:val="Paragraphedeliste"/>
-        <w:numPr>
-          <w:ilvl w:val="2"/>
-          <w:numId w:val="2"/>
-        </w:numPr>
-        <w:spacing w:after="0"/>
-        <w:rPr>
-          <w:rFonts w:ascii="Arial" w:hAnsi="Arial" w:cs="Arial"/>
-          <w:sz w:val="24"/>
-        </w:rPr>
-      </w:pPr>
-      <w:r>
-        <w:rPr>
-          <w:rFonts w:ascii="Arial" w:hAnsi="Arial" w:cs="Arial"/>
-          <w:sz w:val="24"/>
-        </w:rPr>
-        <w:t>Si on a moins de 20 harvesters</w:t>
-      </w:r>
-    </w:p>
-    <w:p>
-      <w:pPr>
-        <w:pStyle w:val="Paragraphedeliste"/>
-        <w:numPr>
-          <w:ilvl w:val="3"/>
-          <w:numId w:val="2"/>
-        </w:numPr>
-        <w:spacing w:after="0"/>
-        <w:rPr>
-          <w:rFonts w:ascii="Arial" w:hAnsi="Arial" w:cs="Arial"/>
-          <w:sz w:val="24"/>
-        </w:rPr>
-      </w:pPr>
-      <w:r>
-        <w:rPr>
-          <w:rFonts w:ascii="Arial" w:hAnsi="Arial" w:cs="Arial"/>
-          <w:sz w:val="24"/>
-        </w:rPr>
-        <w:t>6</w:t>
-      </w:r>
-      <w:r>
-        <w:rPr>
-          <w:rFonts w:ascii="Arial" w:hAnsi="Arial" w:cs="Arial"/>
-          <w:sz w:val="24"/>
-        </w:rPr>
-        <w:t xml:space="preserve"> chances sur 9</w:t>
-      </w:r>
-      <w:r>
-        <w:rPr>
-          <w:rFonts w:ascii="Arial" w:hAnsi="Arial" w:cs="Arial"/>
-          <w:sz w:val="24"/>
-        </w:rPr>
-        <w:t xml:space="preserve"> de faire un Harvester</w:t>
-      </w:r>
-    </w:p>
-    <w:p>
-      <w:pPr>
-        <w:pStyle w:val="Paragraphedeliste"/>
-        <w:numPr>
-          <w:ilvl w:val="3"/>
-          <w:numId w:val="2"/>
-        </w:numPr>
-        <w:spacing w:after="0"/>
-        <w:rPr>
-          <w:rFonts w:ascii="Arial" w:hAnsi="Arial" w:cs="Arial"/>
-          <w:sz w:val="24"/>
-        </w:rPr>
-      </w:pPr>
-      <w:r>
-        <w:rPr>
-          <w:rFonts w:ascii="Arial" w:hAnsi="Arial" w:cs="Arial"/>
-          <w:sz w:val="24"/>
-        </w:rPr>
-        <w:t>2</w:t>
-      </w:r>
-      <w:r>
-        <w:rPr>
-          <w:rFonts w:ascii="Arial" w:hAnsi="Arial" w:cs="Arial"/>
-          <w:sz w:val="24"/>
-        </w:rPr>
-        <w:t xml:space="preserve"> chance</w:t>
-      </w:r>
-      <w:r>
-        <w:rPr>
-          <w:rFonts w:ascii="Arial" w:hAnsi="Arial" w:cs="Arial"/>
-          <w:sz w:val="24"/>
-        </w:rPr>
-        <w:t>s</w:t>
-      </w:r>
-      <w:r>
-        <w:rPr>
-          <w:rFonts w:ascii="Arial" w:hAnsi="Arial" w:cs="Arial"/>
-          <w:sz w:val="24"/>
-        </w:rPr>
-        <w:t xml:space="preserve"> sur </w:t>
-      </w:r>
-      <w:r>
-        <w:rPr>
-          <w:rFonts w:ascii="Arial" w:hAnsi="Arial" w:cs="Arial"/>
-          <w:sz w:val="24"/>
-        </w:rPr>
-        <w:t>9</w:t>
-      </w:r>
-      <w:r>
-        <w:rPr>
-          <w:rFonts w:ascii="Arial" w:hAnsi="Arial" w:cs="Arial"/>
-          <w:sz w:val="24"/>
-        </w:rPr>
-        <w:t xml:space="preserve"> de faire un RocketLauncher</w:t>
-      </w:r>
-    </w:p>
-    <w:p>
-      <w:pPr>
-        <w:pStyle w:val="Paragraphedeliste"/>
-        <w:numPr>
-          <w:ilvl w:val="2"/>
-          <w:numId w:val="2"/>
-        </w:numPr>
-        <w:spacing w:after="0"/>
-        <w:rPr>
-          <w:rFonts w:ascii="Arial" w:hAnsi="Arial" w:cs="Arial"/>
-          <w:sz w:val="24"/>
-        </w:rPr>
-      </w:pPr>
-      <w:r>
-        <w:rPr>
-          <w:rFonts w:ascii="Arial" w:hAnsi="Arial" w:cs="Arial"/>
-          <w:sz w:val="24"/>
-        </w:rPr>
-        <w:t>Sinon</w:t>
-      </w:r>
-    </w:p>
-    <w:p>
-      <w:pPr>
-        <w:pStyle w:val="Paragraphedeliste"/>
-        <w:numPr>
-          <w:ilvl w:val="3"/>
-          <w:numId w:val="2"/>
-        </w:numPr>
-        <w:spacing w:after="0"/>
-        <w:rPr>
-          <w:rFonts w:ascii="Arial" w:hAnsi="Arial" w:cs="Arial"/>
-          <w:sz w:val="24"/>
-        </w:rPr>
-      </w:pPr>
-      <w:r>
-        <w:rPr>
-          <w:rFonts w:ascii="Arial" w:hAnsi="Arial" w:cs="Arial"/>
-          <w:sz w:val="24"/>
-        </w:rPr>
-        <w:t>4 chances sur 9 de faire un Harvester</w:t>
-      </w:r>
-    </w:p>
-    <w:p>
-      <w:pPr>
-        <w:pStyle w:val="Paragraphedeliste"/>
-        <w:numPr>
-          <w:ilvl w:val="3"/>
-          <w:numId w:val="2"/>
-        </w:numPr>
-        <w:spacing w:after="0"/>
-        <w:rPr>
-          <w:rFonts w:ascii="Arial" w:hAnsi="Arial" w:cs="Arial"/>
-          <w:sz w:val="24"/>
-        </w:rPr>
-      </w:pPr>
-      <w:r>
-        <w:rPr>
-          <w:rFonts w:ascii="Arial" w:hAnsi="Arial" w:cs="Arial"/>
-          <w:sz w:val="24"/>
-        </w:rPr>
-        <w:t>4 chances sur 9 de faire un RocketLauncher</w:t>
-      </w:r>
+        <w:t xml:space="preserve">Comme dit précédemment, nous avons mis l’accent sur les </w:t>
+      </w:r>
+      <w:proofErr w:type="spellStart"/>
+      <w:r>
+        <w:rPr>
+          <w:rFonts w:ascii="Arial" w:hAnsi="Arial" w:cs="Arial"/>
+          <w:sz w:val="24"/>
+        </w:rPr>
+        <w:t>fafs</w:t>
+      </w:r>
+      <w:proofErr w:type="spellEnd"/>
+      <w:r>
+        <w:rPr>
+          <w:rFonts w:ascii="Arial" w:hAnsi="Arial" w:cs="Arial"/>
+          <w:sz w:val="24"/>
+        </w:rPr>
+        <w:t xml:space="preserve">, qui nous paraissent très puissants par rapport aux missiles, afin d’abattre les ennemis rencontrés. Pour ce faire, nous avons augmenté </w:t>
+      </w:r>
+      <w:r>
+        <w:rPr>
+          <w:rFonts w:ascii="Arial" w:hAnsi="Arial" w:cs="Arial"/>
+          <w:sz w:val="24"/>
+        </w:rPr>
+        <w:t xml:space="preserve">les critères </w:t>
+      </w:r>
+      <w:r>
+        <w:rPr>
+          <w:rFonts w:ascii="Arial" w:hAnsi="Arial" w:cs="Arial"/>
+          <w:sz w:val="24"/>
+        </w:rPr>
+        <w:t xml:space="preserve">selon lesquels </w:t>
+      </w:r>
+      <w:proofErr w:type="gramStart"/>
+      <w:r>
+        <w:rPr>
+          <w:rFonts w:ascii="Arial" w:hAnsi="Arial" w:cs="Arial"/>
+          <w:sz w:val="24"/>
+        </w:rPr>
+        <w:t>le</w:t>
+      </w:r>
+      <w:proofErr w:type="gramEnd"/>
+      <w:r>
+        <w:rPr>
+          <w:rFonts w:ascii="Arial" w:hAnsi="Arial" w:cs="Arial"/>
+          <w:sz w:val="24"/>
+        </w:rPr>
+        <w:t xml:space="preserve"> rocket </w:t>
+      </w:r>
+      <w:proofErr w:type="spellStart"/>
+      <w:r>
+        <w:rPr>
+          <w:rFonts w:ascii="Arial" w:hAnsi="Arial" w:cs="Arial"/>
+          <w:sz w:val="24"/>
+        </w:rPr>
+        <w:t>launcher</w:t>
+      </w:r>
+      <w:proofErr w:type="spellEnd"/>
+      <w:r>
+        <w:rPr>
+          <w:rFonts w:ascii="Arial" w:hAnsi="Arial" w:cs="Arial"/>
+          <w:sz w:val="24"/>
+        </w:rPr>
+        <w:t xml:space="preserve"> retourne à la base, </w:t>
+      </w:r>
+      <w:r>
+        <w:rPr>
+          <w:rFonts w:ascii="Arial" w:hAnsi="Arial" w:cs="Arial"/>
+          <w:sz w:val="24"/>
+        </w:rPr>
+        <w:t>afin qu’ils manquent le moins possible de munitions. Par ailleurs, nous avons largement augmenté la quantité d’énergie qu’ils possèdent / récupèrent à la base, afin de les rendre plus résistant en cas d’échanges de tir contre des robots ennemis.</w:t>
+      </w:r>
+    </w:p>
+    <w:p>
+      <w:pPr>
+        <w:spacing w:after="0"/>
+        <w:jc w:val="both"/>
+        <w:rPr>
+          <w:rFonts w:ascii="Arial" w:hAnsi="Arial" w:cs="Arial"/>
+          <w:sz w:val="24"/>
+        </w:rPr>
+      </w:pPr>
+    </w:p>
+    <w:p>
+      <w:pPr>
+        <w:spacing w:after="0"/>
+        <w:jc w:val="both"/>
+        <w:rPr>
+          <w:rFonts w:ascii="Arial" w:hAnsi="Arial" w:cs="Arial"/>
+          <w:sz w:val="24"/>
+        </w:rPr>
+      </w:pPr>
+    </w:p>
+    <w:p>
+      <w:pPr>
+        <w:spacing w:after="0"/>
+        <w:jc w:val="both"/>
+        <w:rPr>
+          <w:rFonts w:ascii="Arial" w:hAnsi="Arial" w:cs="Arial"/>
+          <w:b/>
+          <w:sz w:val="40"/>
+        </w:rPr>
+      </w:pPr>
+      <w:r>
+        <w:rPr>
+          <w:rFonts w:ascii="Arial" w:hAnsi="Arial" w:cs="Arial"/>
+          <w:b/>
+          <w:sz w:val="40"/>
+        </w:rPr>
+        <w:t xml:space="preserve">Volonté </w:t>
+      </w:r>
+      <w:r>
+        <w:rPr>
+          <w:rFonts w:ascii="Arial" w:hAnsi="Arial" w:cs="Arial"/>
+          <w:b/>
+          <w:sz w:val="40"/>
+        </w:rPr>
+        <w:t>globale</w:t>
+      </w:r>
+    </w:p>
+    <w:p>
+      <w:pPr>
+        <w:spacing w:after="0"/>
+        <w:jc w:val="both"/>
+        <w:rPr>
+          <w:rFonts w:ascii="Arial" w:hAnsi="Arial" w:cs="Arial"/>
+          <w:sz w:val="24"/>
+        </w:rPr>
+      </w:pPr>
+    </w:p>
+    <w:p>
+      <w:pPr>
+        <w:spacing w:after="0"/>
+        <w:jc w:val="both"/>
+        <w:rPr>
+          <w:rFonts w:ascii="Arial" w:hAnsi="Arial" w:cs="Arial"/>
+          <w:sz w:val="24"/>
+        </w:rPr>
+      </w:pPr>
+      <w:r>
+        <w:rPr>
+          <w:rFonts w:ascii="Arial" w:hAnsi="Arial" w:cs="Arial"/>
+          <w:sz w:val="24"/>
+        </w:rPr>
+        <w:tab/>
+        <w:t>Face à l’apparente agressivité des autres équipes, nous avons décidé d’opter pour un développement rapide</w:t>
+      </w:r>
+      <w:r>
+        <w:rPr>
+          <w:rFonts w:ascii="Arial" w:hAnsi="Arial" w:cs="Arial"/>
+          <w:sz w:val="24"/>
+        </w:rPr>
+        <w:t xml:space="preserve"> (misant beaucoup sur un rush </w:t>
+      </w:r>
+      <w:proofErr w:type="spellStart"/>
+      <w:r>
+        <w:rPr>
+          <w:rFonts w:ascii="Arial" w:hAnsi="Arial" w:cs="Arial"/>
+          <w:sz w:val="24"/>
+        </w:rPr>
+        <w:t>harvesters</w:t>
+      </w:r>
+      <w:proofErr w:type="spellEnd"/>
+      <w:r>
+        <w:rPr>
+          <w:rFonts w:ascii="Arial" w:hAnsi="Arial" w:cs="Arial"/>
+          <w:sz w:val="24"/>
+        </w:rPr>
+        <w:t xml:space="preserve"> en début de partie)</w:t>
+      </w:r>
+      <w:r>
+        <w:rPr>
+          <w:rFonts w:ascii="Arial" w:hAnsi="Arial" w:cs="Arial"/>
+          <w:sz w:val="24"/>
+        </w:rPr>
+        <w:t>, centré autour de notre base (</w:t>
+      </w:r>
+      <w:r>
+        <w:rPr>
+          <w:rFonts w:ascii="Arial" w:hAnsi="Arial" w:cs="Arial"/>
+          <w:sz w:val="24"/>
+        </w:rPr>
+        <w:t xml:space="preserve">en alimentant </w:t>
+      </w:r>
+      <w:r>
+        <w:rPr>
+          <w:rFonts w:ascii="Arial" w:hAnsi="Arial" w:cs="Arial"/>
+          <w:sz w:val="24"/>
+        </w:rPr>
+        <w:t>une large exploitation de burgers)</w:t>
+      </w:r>
+      <w:r>
+        <w:rPr>
+          <w:rFonts w:ascii="Arial" w:hAnsi="Arial" w:cs="Arial"/>
+          <w:sz w:val="24"/>
+        </w:rPr>
+        <w:t xml:space="preserve">, et orienté sur la survie de </w:t>
+      </w:r>
+      <w:proofErr w:type="gramStart"/>
+      <w:r>
+        <w:rPr>
+          <w:rFonts w:ascii="Arial" w:hAnsi="Arial" w:cs="Arial"/>
+          <w:sz w:val="24"/>
+        </w:rPr>
+        <w:t>nos rocket</w:t>
+      </w:r>
+      <w:proofErr w:type="gramEnd"/>
+      <w:r>
+        <w:rPr>
+          <w:rFonts w:ascii="Arial" w:hAnsi="Arial" w:cs="Arial"/>
+          <w:sz w:val="24"/>
+        </w:rPr>
+        <w:t xml:space="preserve"> </w:t>
+      </w:r>
+      <w:proofErr w:type="spellStart"/>
+      <w:r>
+        <w:rPr>
+          <w:rFonts w:ascii="Arial" w:hAnsi="Arial" w:cs="Arial"/>
+          <w:sz w:val="24"/>
+        </w:rPr>
+        <w:t>launchers</w:t>
+      </w:r>
+      <w:proofErr w:type="spellEnd"/>
+      <w:r>
+        <w:rPr>
+          <w:rFonts w:ascii="Arial" w:hAnsi="Arial" w:cs="Arial"/>
+          <w:sz w:val="24"/>
+        </w:rPr>
+        <w:t xml:space="preserve"> (</w:t>
+      </w:r>
+      <w:r>
+        <w:rPr>
+          <w:rFonts w:ascii="Arial" w:hAnsi="Arial" w:cs="Arial"/>
+          <w:sz w:val="24"/>
+        </w:rPr>
+        <w:t>en augmentant leur énergie</w:t>
+      </w:r>
+      <w:r>
+        <w:rPr>
+          <w:rFonts w:ascii="Arial" w:hAnsi="Arial" w:cs="Arial"/>
+          <w:sz w:val="24"/>
+        </w:rPr>
+        <w:t xml:space="preserve"> qu’ils ont en moyenne</w:t>
+      </w:r>
+      <w:r>
+        <w:rPr>
+          <w:rFonts w:ascii="Arial" w:hAnsi="Arial" w:cs="Arial"/>
+          <w:sz w:val="24"/>
+        </w:rPr>
+        <w:t>)</w:t>
+      </w:r>
+      <w:r>
+        <w:rPr>
+          <w:rFonts w:ascii="Arial" w:hAnsi="Arial" w:cs="Arial"/>
+          <w:sz w:val="24"/>
+        </w:rPr>
+        <w:t>.</w:t>
+      </w:r>
+    </w:p>
+    <w:p>
+      <w:pPr>
+        <w:spacing w:after="0"/>
+        <w:jc w:val="both"/>
+        <w:rPr>
+          <w:rFonts w:ascii="Arial" w:hAnsi="Arial" w:cs="Arial"/>
+          <w:sz w:val="24"/>
+        </w:rPr>
+      </w:pPr>
+    </w:p>
+    <w:p>
+      <w:pPr>
+        <w:spacing w:after="0"/>
+        <w:jc w:val="both"/>
+        <w:rPr>
+          <w:rFonts w:ascii="Arial" w:hAnsi="Arial" w:cs="Arial"/>
+          <w:sz w:val="24"/>
+        </w:rPr>
+      </w:pPr>
+      <w:r>
+        <w:rPr>
+          <w:rFonts w:ascii="Arial" w:hAnsi="Arial" w:cs="Arial"/>
+          <w:sz w:val="24"/>
+        </w:rPr>
+        <w:tab/>
+        <w:t>Notre objectif sur la durée est de conserver nos robots en laissant les 2 autres équipes s’entre-tuer, puis de s’appuyer sur l’économie locale venant des burgers pour enfin prendre l’ascendant.</w:t>
+      </w:r>
+    </w:p>
+    <w:p>
+      <w:pPr>
+        <w:spacing w:after="0"/>
+        <w:jc w:val="both"/>
+        <w:rPr>
+          <w:rFonts w:ascii="Arial" w:hAnsi="Arial" w:cs="Arial"/>
+          <w:sz w:val="24"/>
+        </w:rPr>
+      </w:pPr>
       <w:bookmarkStart w:id="0" w:name="_GoBack"/>
       <w:bookmarkEnd w:id="0"/>
-    </w:p>
-    <w:p>
-      <w:pPr>
-        <w:spacing w:after="0"/>
-        <w:rPr>
-          <w:rFonts w:ascii="Arial" w:hAnsi="Arial" w:cs="Arial"/>
-          <w:sz w:val="24"/>
-        </w:rPr>
-      </w:pPr>
-    </w:p>
-    <w:p>
-      <w:pPr>
-        <w:spacing w:after="0"/>
-        <w:rPr>
-          <w:rFonts w:ascii="Arial" w:hAnsi="Arial" w:cs="Arial"/>
-          <w:sz w:val="24"/>
-        </w:rPr>
-      </w:pPr>
+      <w:r>
+        <w:rPr>
+          <w:rFonts w:ascii="Arial" w:hAnsi="Arial" w:cs="Arial"/>
+          <w:sz w:val="24"/>
+        </w:rPr>
+        <w:lastRenderedPageBreak/>
+        <w:tab/>
+        <w:t>Le principal risque</w:t>
+      </w:r>
+      <w:r>
+        <w:rPr>
+          <w:rFonts w:ascii="Arial" w:hAnsi="Arial" w:cs="Arial"/>
+          <w:sz w:val="24"/>
+        </w:rPr>
+        <w:t xml:space="preserve"> de notre stratégie</w:t>
+      </w:r>
+      <w:r>
+        <w:rPr>
+          <w:rFonts w:ascii="Arial" w:hAnsi="Arial" w:cs="Arial"/>
+          <w:sz w:val="24"/>
+        </w:rPr>
+        <w:t xml:space="preserve"> se concentre autour de la phase de départ, durant laquelle nous nous exposons très fortement pour prendre l’avantage grâce à de nombreux </w:t>
+      </w:r>
+      <w:proofErr w:type="spellStart"/>
+      <w:r>
+        <w:rPr>
+          <w:rFonts w:ascii="Arial" w:hAnsi="Arial" w:cs="Arial"/>
+          <w:sz w:val="24"/>
+        </w:rPr>
+        <w:t>harvesters</w:t>
+      </w:r>
+      <w:proofErr w:type="spellEnd"/>
+      <w:r>
+        <w:rPr>
+          <w:rFonts w:ascii="Arial" w:hAnsi="Arial" w:cs="Arial"/>
+          <w:sz w:val="24"/>
+        </w:rPr>
+        <w:t xml:space="preserve">. C’est en effet dans cette période-là que nous possédons le moins de ressources dans nos bases, qui se retrouvent donc exposées, et aussi là où nous avons le moins de robots de combat. Ce phénomène s’inverse une fois la barre des 10 </w:t>
+      </w:r>
+      <w:proofErr w:type="spellStart"/>
+      <w:r>
+        <w:rPr>
+          <w:rFonts w:ascii="Arial" w:hAnsi="Arial" w:cs="Arial"/>
+          <w:sz w:val="24"/>
+        </w:rPr>
+        <w:t>harvesters</w:t>
+      </w:r>
+      <w:proofErr w:type="spellEnd"/>
+      <w:r>
+        <w:rPr>
+          <w:rFonts w:ascii="Arial" w:hAnsi="Arial" w:cs="Arial"/>
+          <w:sz w:val="24"/>
+        </w:rPr>
+        <w:t xml:space="preserve"> franchis, stade à partir duquel nous concevons beaucoup plus de </w:t>
+      </w:r>
+      <w:r>
+        <w:rPr>
+          <w:rFonts w:ascii="Arial" w:hAnsi="Arial" w:cs="Arial"/>
+          <w:sz w:val="24"/>
+        </w:rPr>
+        <w:t xml:space="preserve">rocket </w:t>
+      </w:r>
+      <w:proofErr w:type="spellStart"/>
+      <w:r>
+        <w:rPr>
+          <w:rFonts w:ascii="Arial" w:hAnsi="Arial" w:cs="Arial"/>
+          <w:sz w:val="24"/>
+        </w:rPr>
+        <w:t>launchers</w:t>
+      </w:r>
+      <w:proofErr w:type="spellEnd"/>
+      <w:r>
+        <w:rPr>
+          <w:rFonts w:ascii="Arial" w:hAnsi="Arial" w:cs="Arial"/>
+          <w:sz w:val="24"/>
+        </w:rPr>
+        <w:t>.</w:t>
+      </w:r>
+    </w:p>
+    <w:p>
+      <w:pPr>
+        <w:spacing w:after="0"/>
+        <w:jc w:val="both"/>
+        <w:rPr>
+          <w:rFonts w:ascii="Arial" w:hAnsi="Arial" w:cs="Arial"/>
+          <w:sz w:val="24"/>
+        </w:rPr>
+      </w:pPr>
+    </w:p>
+    <w:p>
+      <w:pPr>
+        <w:spacing w:after="0"/>
+        <w:ind w:firstLine="708"/>
+        <w:jc w:val="both"/>
+        <w:rPr>
+          <w:rFonts w:ascii="Arial" w:hAnsi="Arial" w:cs="Arial"/>
+          <w:sz w:val="24"/>
+        </w:rPr>
+      </w:pPr>
+      <w:r>
+        <w:rPr>
+          <w:rFonts w:ascii="Arial" w:hAnsi="Arial" w:cs="Arial"/>
+          <w:sz w:val="24"/>
+        </w:rPr>
+        <w:t xml:space="preserve">Une autre faiblesse se trouve dans le manque d’énergie dans nos </w:t>
+      </w:r>
+      <w:proofErr w:type="spellStart"/>
+      <w:r>
+        <w:rPr>
+          <w:rFonts w:ascii="Arial" w:hAnsi="Arial" w:cs="Arial"/>
+          <w:sz w:val="24"/>
+        </w:rPr>
+        <w:t>harvesters</w:t>
+      </w:r>
+      <w:proofErr w:type="spellEnd"/>
+      <w:r>
+        <w:rPr>
+          <w:rFonts w:ascii="Arial" w:hAnsi="Arial" w:cs="Arial"/>
+          <w:sz w:val="24"/>
+        </w:rPr>
+        <w:t xml:space="preserve">, qui deviennent donc assez sensibles aux attaques, et enfin sur </w:t>
+      </w:r>
+      <w:r>
+        <w:rPr>
+          <w:rFonts w:ascii="Arial" w:hAnsi="Arial" w:cs="Arial"/>
+          <w:sz w:val="24"/>
+        </w:rPr>
+        <w:t xml:space="preserve">un usage assez </w:t>
+      </w:r>
+      <w:proofErr w:type="gramStart"/>
+      <w:r>
+        <w:rPr>
+          <w:rFonts w:ascii="Arial" w:hAnsi="Arial" w:cs="Arial"/>
+          <w:sz w:val="24"/>
+        </w:rPr>
+        <w:t>faibles</w:t>
+      </w:r>
+      <w:proofErr w:type="gramEnd"/>
+      <w:r>
+        <w:rPr>
+          <w:rFonts w:ascii="Arial" w:hAnsi="Arial" w:cs="Arial"/>
+          <w:sz w:val="24"/>
+        </w:rPr>
+        <w:t xml:space="preserve"> des </w:t>
+      </w:r>
+      <w:proofErr w:type="spellStart"/>
+      <w:r>
+        <w:rPr>
+          <w:rFonts w:ascii="Arial" w:hAnsi="Arial" w:cs="Arial"/>
+          <w:sz w:val="24"/>
+        </w:rPr>
+        <w:t>explorers</w:t>
+      </w:r>
+      <w:proofErr w:type="spellEnd"/>
+      <w:r>
+        <w:rPr>
+          <w:rFonts w:ascii="Arial" w:hAnsi="Arial" w:cs="Arial"/>
+          <w:sz w:val="24"/>
+        </w:rPr>
+        <w:t>, qui sont un peu en retrait dans notre stratégie.</w:t>
+      </w:r>
     </w:p>
     <w:sectPr>
       <w:headerReference w:type="default" r:id="rId7"/>
+      <w:footerReference w:type="default" r:id="rId8"/>
       <w:pgSz w:w="11906" w:h="16838"/>
-      <w:pgMar w:top="1134" w:right="851" w:bottom="1134" w:left="851" w:header="709" w:footer="709" w:gutter="0"/>
+      <w:pgMar w:top="1418" w:right="1134" w:bottom="1418" w:left="1134" w:header="709" w:footer="709" w:gutter="0"/>
       <w:cols w:space="708"/>
       <w:docGrid w:linePitch="360"/>
     </w:sectPr>
@@ -871,6 +1008,66 @@
 </w:endnotes>
 </file>
 
+<file path=word/footer1.xml><?xml version="1.0" encoding="utf-8"?>
+<w:ftr xmlns:wpc="http://schemas.microsoft.com/office/word/2010/wordprocessingCanvas" xmlns:mc="http://schemas.openxmlformats.org/markup-compatibility/2006" xmlns:o="urn:schemas-microsoft-com:office:office" xmlns:r="http://schemas.openxmlformats.org/officeDocument/2006/relationships" xmlns:m="http://schemas.openxmlformats.org/officeDocument/2006/math" xmlns:v="urn:schemas-microsoft-com:vml" xmlns:wp14="http://schemas.microsoft.com/office/word/2010/wordprocessingDrawing" xmlns:wp="http://schemas.openxmlformats.org/drawingml/2006/wordprocessingDrawing" xmlns:w10="urn:schemas-microsoft-com:office:word" xmlns:w="http://schemas.openxmlformats.org/wordprocessingml/2006/main" xmlns:w14="http://schemas.microsoft.com/office/word/2010/wordml" xmlns:w15="http://schemas.microsoft.com/office/word/2012/wordml" xmlns:wpg="http://schemas.microsoft.com/office/word/2010/wordprocessingGroup" xmlns:wpi="http://schemas.microsoft.com/office/word/2010/wordprocessingInk" xmlns:wne="http://schemas.microsoft.com/office/word/2006/wordml" xmlns:wps="http://schemas.microsoft.com/office/word/2010/wordprocessingShape" mc:Ignorable="w14 w15 wp14">
+  <w:p>
+    <w:pPr>
+      <w:pStyle w:val="Pieddepage"/>
+      <w:jc w:val="center"/>
+    </w:pPr>
+  </w:p>
+  <w:p>
+    <w:pPr>
+      <w:pStyle w:val="Pieddepage"/>
+      <w:jc w:val="center"/>
+    </w:pPr>
+  </w:p>
+  <w:p>
+    <w:pPr>
+      <w:pStyle w:val="Pieddepage"/>
+      <w:jc w:val="center"/>
+    </w:pPr>
+    <w:sdt>
+      <w:sdtPr>
+        <w:id w:val="-2068872089"/>
+        <w:docPartObj>
+          <w:docPartGallery w:val="Page Numbers (Bottom of Page)"/>
+          <w:docPartUnique/>
+        </w:docPartObj>
+      </w:sdtPr>
+      <w:sdtContent>
+        <w:r>
+          <w:fldChar w:fldCharType="begin"/>
+        </w:r>
+        <w:r>
+          <w:instrText>PAGE   \* MERGEFORMAT</w:instrText>
+        </w:r>
+        <w:r>
+          <w:fldChar w:fldCharType="separate"/>
+        </w:r>
+        <w:r>
+          <w:rPr>
+            <w:noProof/>
+          </w:rPr>
+          <w:t>2</w:t>
+        </w:r>
+        <w:r>
+          <w:fldChar w:fldCharType="end"/>
+        </w:r>
+      </w:sdtContent>
+    </w:sdt>
+    <w:r>
+      <w:t xml:space="preserve"> / 2</w:t>
+    </w:r>
+  </w:p>
+  <w:p>
+    <w:pPr>
+      <w:pStyle w:val="Pieddepage"/>
+    </w:pPr>
+  </w:p>
+</w:ftr>
+</file>
+
 <file path=word/footnotes.xml><?xml version="1.0" encoding="utf-8"?>
 <w:footnotes xmlns:wpc="http://schemas.microsoft.com/office/word/2010/wordprocessingCanvas" xmlns:mc="http://schemas.openxmlformats.org/markup-compatibility/2006" xmlns:o="urn:schemas-microsoft-com:office:office" xmlns:r="http://schemas.openxmlformats.org/officeDocument/2006/relationships" xmlns:m="http://schemas.openxmlformats.org/officeDocument/2006/math" xmlns:v="urn:schemas-microsoft-com:vml" xmlns:wp14="http://schemas.microsoft.com/office/word/2010/wordprocessingDrawing" xmlns:wp="http://schemas.openxmlformats.org/drawingml/2006/wordprocessingDrawing" xmlns:w10="urn:schemas-microsoft-com:office:word" xmlns:w="http://schemas.openxmlformats.org/wordprocessingml/2006/main" xmlns:w14="http://schemas.microsoft.com/office/word/2010/wordml" xmlns:w15="http://schemas.microsoft.com/office/word/2012/wordml" xmlns:wpg="http://schemas.microsoft.com/office/word/2010/wordprocessingGroup" xmlns:wpi="http://schemas.microsoft.com/office/word/2010/wordprocessingInk" xmlns:wne="http://schemas.microsoft.com/office/word/2006/wordml" xmlns:wps="http://schemas.microsoft.com/office/word/2010/wordprocessingShape" mc:Ignorable="w14 w15 wp14">
   <w:footnote w:type="separator" w:id="-1">
@@ -914,6 +1111,16 @@
       </w:rPr>
       <w:t>Guillaume GONTHIER, Louis-Baptiste TRAILIN</w:t>
     </w:r>
+  </w:p>
+  <w:p>
+    <w:pPr>
+      <w:pStyle w:val="En-tte"/>
+      <w:jc w:val="right"/>
+      <w:rPr>
+        <w:rFonts w:ascii="Arial" w:hAnsi="Arial" w:cs="Arial"/>
+        <w:sz w:val="24"/>
+      </w:rPr>
+    </w:pPr>
   </w:p>
   <w:p>
     <w:pPr>

</xml_diff>